<commit_message>
Documentation for Solr and updated documentation for Testing Manual
</commit_message>
<xml_diff>
--- a/Documents/4-TM- Virtual Job Fair V5.docx
+++ b/Documents/4-TM- Virtual Job Fair V5.docx
@@ -10,11 +10,13 @@
           <w:docPartUnique/>
         </w:docPartObj>
       </w:sdtPr>
+      <w:sdtEndPr/>
       <w:sdtContent>
         <w:p>
           <w:r>
             <w:rPr>
               <w:noProof/>
+              <w:lang w:eastAsia="en-US"/>
             </w:rPr>
             <mc:AlternateContent>
               <mc:Choice Requires="wpg">
@@ -626,6 +628,7 @@
                                     <w:dataBinding w:prefixMappings="xmlns:ns0='http://purl.org/dc/elements/1.1/' xmlns:ns1='http://schemas.openxmlformats.org/package/2006/metadata/core-properties' " w:xpath="/ns1:coreProperties[1]/ns0:title[1]" w:storeItemID="{6C3C8BC8-F283-45AE-878A-BAB7291924A1}"/>
                                     <w:text/>
                                   </w:sdtPr>
+                                  <w:sdtEndPr/>
                                   <w:sdtContent>
                                     <w:p>
                                       <w:pPr>
@@ -664,6 +667,7 @@
                                     <w:dataBinding w:prefixMappings="xmlns:ns0='http://purl.org/dc/elements/1.1/' xmlns:ns1='http://schemas.openxmlformats.org/package/2006/metadata/core-properties' " w:xpath="/ns1:coreProperties[1]/ns0:subject[1]" w:storeItemID="{6C3C8BC8-F283-45AE-878A-BAB7291924A1}"/>
                                     <w:text/>
                                   </w:sdtPr>
+                                  <w:sdtEndPr/>
                                   <w:sdtContent>
                                     <w:p>
                                       <w:pPr>
@@ -769,6 +773,7 @@
                               <w:dataBinding w:prefixMappings="xmlns:ns0='http://purl.org/dc/elements/1.1/' xmlns:ns1='http://schemas.openxmlformats.org/package/2006/metadata/core-properties' " w:xpath="/ns1:coreProperties[1]/ns0:title[1]" w:storeItemID="{6C3C8BC8-F283-45AE-878A-BAB7291924A1}"/>
                               <w:text/>
                             </w:sdtPr>
+                            <w:sdtEndPr/>
                             <w:sdtContent>
                               <w:p>
                                 <w:pPr>
@@ -807,6 +812,7 @@
                               <w:dataBinding w:prefixMappings="xmlns:ns0='http://purl.org/dc/elements/1.1/' xmlns:ns1='http://schemas.openxmlformats.org/package/2006/metadata/core-properties' " w:xpath="/ns1:coreProperties[1]/ns0:subject[1]" w:storeItemID="{6C3C8BC8-F283-45AE-878A-BAB7291924A1}"/>
                               <w:text/>
                             </w:sdtPr>
+                            <w:sdtEndPr/>
                             <w:sdtContent>
                               <w:p>
                                 <w:pPr>
@@ -859,10 +865,12 @@
       <w:pPr>
         <w:pStyle w:val="Heading1"/>
       </w:pPr>
+      <w:bookmarkStart w:id="0" w:name="_Toc417030515"/>
       <w:r>
         <w:lastRenderedPageBreak/>
         <w:t>Abstract</w:t>
       </w:r>
+      <w:bookmarkEnd w:id="0"/>
     </w:p>
     <w:p>
       <w:r>
@@ -898,20 +906,875 @@
     <w:p/>
     <w:p/>
     <w:p/>
-    <w:p/>
-    <w:p/>
-    <w:p/>
+    <w:sdt>
+      <w:sdtPr>
+        <w:id w:val="-1198471551"/>
+        <w:docPartObj>
+          <w:docPartGallery w:val="Table of Contents"/>
+          <w:docPartUnique/>
+        </w:docPartObj>
+      </w:sdtPr>
+      <w:sdtEndPr>
+        <w:rPr>
+          <w:rFonts w:asciiTheme="minorHAnsi" w:eastAsiaTheme="minorEastAsia" w:hAnsiTheme="minorHAnsi" w:cstheme="minorBidi"/>
+          <w:b/>
+          <w:bCs/>
+          <w:noProof/>
+          <w:color w:val="auto"/>
+          <w:sz w:val="17"/>
+          <w:szCs w:val="17"/>
+          <w:lang w:eastAsia="ja-JP"/>
+        </w:rPr>
+      </w:sdtEndPr>
+      <w:sdtContent>
+        <w:p>
+          <w:pPr>
+            <w:pStyle w:val="TOCHeading"/>
+          </w:pPr>
+          <w:r>
+            <w:t>Contents</w:t>
+          </w:r>
+        </w:p>
+        <w:p>
+          <w:pPr>
+            <w:pStyle w:val="TOC1"/>
+            <w:tabs>
+              <w:tab w:val="right" w:leader="dot" w:pos="9350"/>
+            </w:tabs>
+            <w:rPr>
+              <w:noProof/>
+            </w:rPr>
+          </w:pPr>
+          <w:r>
+            <w:fldChar w:fldCharType="begin"/>
+          </w:r>
+          <w:r>
+            <w:instrText xml:space="preserve"> TOC \o "1-3" \h \z \u </w:instrText>
+          </w:r>
+          <w:r>
+            <w:fldChar w:fldCharType="separate"/>
+          </w:r>
+          <w:hyperlink w:anchor="_Toc417030515" w:history="1">
+            <w:r>
+              <w:rPr>
+                <w:rStyle w:val="Hyperlink"/>
+                <w:noProof/>
+              </w:rPr>
+              <w:t>Abstract</w:t>
+            </w:r>
+            <w:r>
+              <w:rPr>
+                <w:noProof/>
+                <w:webHidden/>
+              </w:rPr>
+              <w:tab/>
+            </w:r>
+            <w:r>
+              <w:rPr>
+                <w:noProof/>
+                <w:webHidden/>
+              </w:rPr>
+              <w:fldChar w:fldCharType="begin"/>
+            </w:r>
+            <w:r>
+              <w:rPr>
+                <w:noProof/>
+                <w:webHidden/>
+              </w:rPr>
+              <w:instrText xml:space="preserve"> PAGEREF _Toc417030515 \h </w:instrText>
+            </w:r>
+            <w:r>
+              <w:rPr>
+                <w:noProof/>
+                <w:webHidden/>
+              </w:rPr>
+            </w:r>
+            <w:r>
+              <w:rPr>
+                <w:noProof/>
+                <w:webHidden/>
+              </w:rPr>
+              <w:fldChar w:fldCharType="separate"/>
+            </w:r>
+            <w:r>
+              <w:rPr>
+                <w:noProof/>
+                <w:webHidden/>
+              </w:rPr>
+              <w:t>1</w:t>
+            </w:r>
+            <w:r>
+              <w:rPr>
+                <w:noProof/>
+                <w:webHidden/>
+              </w:rPr>
+              <w:fldChar w:fldCharType="end"/>
+            </w:r>
+          </w:hyperlink>
+        </w:p>
+        <w:p>
+          <w:pPr>
+            <w:pStyle w:val="TOC1"/>
+            <w:tabs>
+              <w:tab w:val="right" w:leader="dot" w:pos="9350"/>
+            </w:tabs>
+            <w:rPr>
+              <w:noProof/>
+            </w:rPr>
+          </w:pPr>
+          <w:hyperlink w:anchor="_Toc417030516" w:history="1">
+            <w:r>
+              <w:rPr>
+                <w:rStyle w:val="Hyperlink"/>
+                <w:noProof/>
+              </w:rPr>
+              <w:t>General Knowledge</w:t>
+            </w:r>
+            <w:r>
+              <w:rPr>
+                <w:noProof/>
+                <w:webHidden/>
+              </w:rPr>
+              <w:tab/>
+            </w:r>
+            <w:r>
+              <w:rPr>
+                <w:noProof/>
+                <w:webHidden/>
+              </w:rPr>
+              <w:fldChar w:fldCharType="begin"/>
+            </w:r>
+            <w:r>
+              <w:rPr>
+                <w:noProof/>
+                <w:webHidden/>
+              </w:rPr>
+              <w:instrText xml:space="preserve"> PAGEREF _Toc417030516 \h </w:instrText>
+            </w:r>
+            <w:r>
+              <w:rPr>
+                <w:noProof/>
+                <w:webHidden/>
+              </w:rPr>
+            </w:r>
+            <w:r>
+              <w:rPr>
+                <w:noProof/>
+                <w:webHidden/>
+              </w:rPr>
+              <w:fldChar w:fldCharType="separate"/>
+            </w:r>
+            <w:r>
+              <w:rPr>
+                <w:noProof/>
+                <w:webHidden/>
+              </w:rPr>
+              <w:t>2</w:t>
+            </w:r>
+            <w:r>
+              <w:rPr>
+                <w:noProof/>
+                <w:webHidden/>
+              </w:rPr>
+              <w:fldChar w:fldCharType="end"/>
+            </w:r>
+          </w:hyperlink>
+        </w:p>
+        <w:p>
+          <w:pPr>
+            <w:pStyle w:val="TOC1"/>
+            <w:tabs>
+              <w:tab w:val="right" w:leader="dot" w:pos="9350"/>
+            </w:tabs>
+            <w:rPr>
+              <w:noProof/>
+            </w:rPr>
+          </w:pPr>
+          <w:hyperlink w:anchor="_Toc417030517" w:history="1">
+            <w:r>
+              <w:rPr>
+                <w:rStyle w:val="Hyperlink"/>
+                <w:noProof/>
+              </w:rPr>
+              <w:t>Backing up before every test</w:t>
+            </w:r>
+            <w:r>
+              <w:rPr>
+                <w:noProof/>
+                <w:webHidden/>
+              </w:rPr>
+              <w:tab/>
+            </w:r>
+            <w:r>
+              <w:rPr>
+                <w:noProof/>
+                <w:webHidden/>
+              </w:rPr>
+              <w:fldChar w:fldCharType="begin"/>
+            </w:r>
+            <w:r>
+              <w:rPr>
+                <w:noProof/>
+                <w:webHidden/>
+              </w:rPr>
+              <w:instrText xml:space="preserve"> PAGEREF _Toc417030517 \h </w:instrText>
+            </w:r>
+            <w:r>
+              <w:rPr>
+                <w:noProof/>
+                <w:webHidden/>
+              </w:rPr>
+            </w:r>
+            <w:r>
+              <w:rPr>
+                <w:noProof/>
+                <w:webHidden/>
+              </w:rPr>
+              <w:fldChar w:fldCharType="separate"/>
+            </w:r>
+            <w:r>
+              <w:rPr>
+                <w:noProof/>
+                <w:webHidden/>
+              </w:rPr>
+              <w:t>2</w:t>
+            </w:r>
+            <w:r>
+              <w:rPr>
+                <w:noProof/>
+                <w:webHidden/>
+              </w:rPr>
+              <w:fldChar w:fldCharType="end"/>
+            </w:r>
+          </w:hyperlink>
+        </w:p>
+        <w:p>
+          <w:pPr>
+            <w:pStyle w:val="TOC1"/>
+            <w:tabs>
+              <w:tab w:val="right" w:leader="dot" w:pos="9350"/>
+            </w:tabs>
+            <w:rPr>
+              <w:noProof/>
+            </w:rPr>
+          </w:pPr>
+          <w:hyperlink w:anchor="_Toc417030518" w:history="1">
+            <w:r>
+              <w:rPr>
+                <w:rStyle w:val="Hyperlink"/>
+                <w:noProof/>
+              </w:rPr>
+              <w:t>General Info about Student Actor Test Cases</w:t>
+            </w:r>
+            <w:r>
+              <w:rPr>
+                <w:noProof/>
+                <w:webHidden/>
+              </w:rPr>
+              <w:tab/>
+            </w:r>
+            <w:r>
+              <w:rPr>
+                <w:noProof/>
+                <w:webHidden/>
+              </w:rPr>
+              <w:fldChar w:fldCharType="begin"/>
+            </w:r>
+            <w:r>
+              <w:rPr>
+                <w:noProof/>
+                <w:webHidden/>
+              </w:rPr>
+              <w:instrText xml:space="preserve"> PAGEREF _Toc417030518 \h </w:instrText>
+            </w:r>
+            <w:r>
+              <w:rPr>
+                <w:noProof/>
+                <w:webHidden/>
+              </w:rPr>
+            </w:r>
+            <w:r>
+              <w:rPr>
+                <w:noProof/>
+                <w:webHidden/>
+              </w:rPr>
+              <w:fldChar w:fldCharType="separate"/>
+            </w:r>
+            <w:r>
+              <w:rPr>
+                <w:noProof/>
+                <w:webHidden/>
+              </w:rPr>
+              <w:t>3</w:t>
+            </w:r>
+            <w:r>
+              <w:rPr>
+                <w:noProof/>
+                <w:webHidden/>
+              </w:rPr>
+              <w:fldChar w:fldCharType="end"/>
+            </w:r>
+          </w:hyperlink>
+        </w:p>
+        <w:p>
+          <w:pPr>
+            <w:pStyle w:val="TOC1"/>
+            <w:tabs>
+              <w:tab w:val="right" w:leader="dot" w:pos="9350"/>
+            </w:tabs>
+            <w:rPr>
+              <w:noProof/>
+            </w:rPr>
+          </w:pPr>
+          <w:hyperlink w:anchor="_Toc417030519" w:history="1">
+            <w:r>
+              <w:rPr>
+                <w:rStyle w:val="Hyperlink"/>
+                <w:noProof/>
+              </w:rPr>
+              <w:t>After running the test</w:t>
+            </w:r>
+            <w:r>
+              <w:rPr>
+                <w:noProof/>
+                <w:webHidden/>
+              </w:rPr>
+              <w:tab/>
+            </w:r>
+            <w:r>
+              <w:rPr>
+                <w:noProof/>
+                <w:webHidden/>
+              </w:rPr>
+              <w:fldChar w:fldCharType="begin"/>
+            </w:r>
+            <w:r>
+              <w:rPr>
+                <w:noProof/>
+                <w:webHidden/>
+              </w:rPr>
+              <w:instrText xml:space="preserve"> PAGEREF _Toc417030519 \h </w:instrText>
+            </w:r>
+            <w:r>
+              <w:rPr>
+                <w:noProof/>
+                <w:webHidden/>
+              </w:rPr>
+            </w:r>
+            <w:r>
+              <w:rPr>
+                <w:noProof/>
+                <w:webHidden/>
+              </w:rPr>
+              <w:fldChar w:fldCharType="separate"/>
+            </w:r>
+            <w:r>
+              <w:rPr>
+                <w:noProof/>
+                <w:webHidden/>
+              </w:rPr>
+              <w:t>3</w:t>
+            </w:r>
+            <w:r>
+              <w:rPr>
+                <w:noProof/>
+                <w:webHidden/>
+              </w:rPr>
+              <w:fldChar w:fldCharType="end"/>
+            </w:r>
+          </w:hyperlink>
+        </w:p>
+        <w:p>
+          <w:pPr>
+            <w:pStyle w:val="TOC1"/>
+            <w:tabs>
+              <w:tab w:val="right" w:leader="dot" w:pos="9350"/>
+            </w:tabs>
+            <w:rPr>
+              <w:noProof/>
+            </w:rPr>
+          </w:pPr>
+          <w:hyperlink w:anchor="_Toc417030520" w:history="1">
+            <w:r>
+              <w:rPr>
+                <w:rStyle w:val="Hyperlink"/>
+                <w:noProof/>
+              </w:rPr>
+              <w:t>Common Tests Failures</w:t>
+            </w:r>
+            <w:r>
+              <w:rPr>
+                <w:noProof/>
+                <w:webHidden/>
+              </w:rPr>
+              <w:tab/>
+            </w:r>
+            <w:r>
+              <w:rPr>
+                <w:noProof/>
+                <w:webHidden/>
+              </w:rPr>
+              <w:fldChar w:fldCharType="begin"/>
+            </w:r>
+            <w:r>
+              <w:rPr>
+                <w:noProof/>
+                <w:webHidden/>
+              </w:rPr>
+              <w:instrText xml:space="preserve"> PAGEREF _Toc417030520 \h </w:instrText>
+            </w:r>
+            <w:r>
+              <w:rPr>
+                <w:noProof/>
+                <w:webHidden/>
+              </w:rPr>
+            </w:r>
+            <w:r>
+              <w:rPr>
+                <w:noProof/>
+                <w:webHidden/>
+              </w:rPr>
+              <w:fldChar w:fldCharType="separate"/>
+            </w:r>
+            <w:r>
+              <w:rPr>
+                <w:noProof/>
+                <w:webHidden/>
+              </w:rPr>
+              <w:t>4</w:t>
+            </w:r>
+            <w:r>
+              <w:rPr>
+                <w:noProof/>
+                <w:webHidden/>
+              </w:rPr>
+              <w:fldChar w:fldCharType="end"/>
+            </w:r>
+          </w:hyperlink>
+        </w:p>
+        <w:p>
+          <w:pPr>
+            <w:pStyle w:val="TOC1"/>
+            <w:tabs>
+              <w:tab w:val="right" w:leader="dot" w:pos="9350"/>
+            </w:tabs>
+            <w:rPr>
+              <w:noProof/>
+            </w:rPr>
+          </w:pPr>
+          <w:hyperlink w:anchor="_Toc417030521" w:history="1">
+            <w:r>
+              <w:rPr>
+                <w:rStyle w:val="Hyperlink"/>
+                <w:noProof/>
+              </w:rPr>
+              <w:t>Common Solution to Test Failures</w:t>
+            </w:r>
+            <w:r>
+              <w:rPr>
+                <w:noProof/>
+                <w:webHidden/>
+              </w:rPr>
+              <w:tab/>
+            </w:r>
+            <w:r>
+              <w:rPr>
+                <w:noProof/>
+                <w:webHidden/>
+              </w:rPr>
+              <w:fldChar w:fldCharType="begin"/>
+            </w:r>
+            <w:r>
+              <w:rPr>
+                <w:noProof/>
+                <w:webHidden/>
+              </w:rPr>
+              <w:instrText xml:space="preserve"> PAGEREF _Toc417030521 \h </w:instrText>
+            </w:r>
+            <w:r>
+              <w:rPr>
+                <w:noProof/>
+                <w:webHidden/>
+              </w:rPr>
+            </w:r>
+            <w:r>
+              <w:rPr>
+                <w:noProof/>
+                <w:webHidden/>
+              </w:rPr>
+              <w:fldChar w:fldCharType="separate"/>
+            </w:r>
+            <w:r>
+              <w:rPr>
+                <w:noProof/>
+                <w:webHidden/>
+              </w:rPr>
+              <w:t>4</w:t>
+            </w:r>
+            <w:r>
+              <w:rPr>
+                <w:noProof/>
+                <w:webHidden/>
+              </w:rPr>
+              <w:fldChar w:fldCharType="end"/>
+            </w:r>
+          </w:hyperlink>
+        </w:p>
+        <w:p>
+          <w:pPr>
+            <w:pStyle w:val="TOC1"/>
+            <w:tabs>
+              <w:tab w:val="right" w:leader="dot" w:pos="9350"/>
+            </w:tabs>
+            <w:rPr>
+              <w:noProof/>
+            </w:rPr>
+          </w:pPr>
+          <w:hyperlink w:anchor="_Toc417030522" w:history="1">
+            <w:r>
+              <w:rPr>
+                <w:rStyle w:val="Hyperlink"/>
+                <w:noProof/>
+              </w:rPr>
+              <w:t>Selenium IDE</w:t>
+            </w:r>
+            <w:r>
+              <w:rPr>
+                <w:noProof/>
+                <w:webHidden/>
+              </w:rPr>
+              <w:tab/>
+            </w:r>
+            <w:r>
+              <w:rPr>
+                <w:noProof/>
+                <w:webHidden/>
+              </w:rPr>
+              <w:fldChar w:fldCharType="begin"/>
+            </w:r>
+            <w:r>
+              <w:rPr>
+                <w:noProof/>
+                <w:webHidden/>
+              </w:rPr>
+              <w:instrText xml:space="preserve"> PAGEREF _Toc417030522 \h </w:instrText>
+            </w:r>
+            <w:r>
+              <w:rPr>
+                <w:noProof/>
+                <w:webHidden/>
+              </w:rPr>
+            </w:r>
+            <w:r>
+              <w:rPr>
+                <w:noProof/>
+                <w:webHidden/>
+              </w:rPr>
+              <w:fldChar w:fldCharType="separate"/>
+            </w:r>
+            <w:r>
+              <w:rPr>
+                <w:noProof/>
+                <w:webHidden/>
+              </w:rPr>
+              <w:t>5</w:t>
+            </w:r>
+            <w:r>
+              <w:rPr>
+                <w:noProof/>
+                <w:webHidden/>
+              </w:rPr>
+              <w:fldChar w:fldCharType="end"/>
+            </w:r>
+          </w:hyperlink>
+        </w:p>
+        <w:p>
+          <w:pPr>
+            <w:pStyle w:val="TOC1"/>
+            <w:tabs>
+              <w:tab w:val="right" w:leader="dot" w:pos="9350"/>
+            </w:tabs>
+            <w:rPr>
+              <w:noProof/>
+            </w:rPr>
+          </w:pPr>
+          <w:hyperlink w:anchor="_Toc417030523" w:history="1">
+            <w:r>
+              <w:rPr>
+                <w:rStyle w:val="Hyperlink"/>
+                <w:noProof/>
+              </w:rPr>
+              <w:t>Conclusions</w:t>
+            </w:r>
+            <w:r>
+              <w:rPr>
+                <w:noProof/>
+                <w:webHidden/>
+              </w:rPr>
+              <w:tab/>
+            </w:r>
+            <w:r>
+              <w:rPr>
+                <w:noProof/>
+                <w:webHidden/>
+              </w:rPr>
+              <w:fldChar w:fldCharType="begin"/>
+            </w:r>
+            <w:r>
+              <w:rPr>
+                <w:noProof/>
+                <w:webHidden/>
+              </w:rPr>
+              <w:instrText xml:space="preserve"> PAGEREF _Toc417030523 \h </w:instrText>
+            </w:r>
+            <w:r>
+              <w:rPr>
+                <w:noProof/>
+                <w:webHidden/>
+              </w:rPr>
+            </w:r>
+            <w:r>
+              <w:rPr>
+                <w:noProof/>
+                <w:webHidden/>
+              </w:rPr>
+              <w:fldChar w:fldCharType="separate"/>
+            </w:r>
+            <w:r>
+              <w:rPr>
+                <w:noProof/>
+                <w:webHidden/>
+              </w:rPr>
+              <w:t>8</w:t>
+            </w:r>
+            <w:r>
+              <w:rPr>
+                <w:noProof/>
+                <w:webHidden/>
+              </w:rPr>
+              <w:fldChar w:fldCharType="end"/>
+            </w:r>
+          </w:hyperlink>
+        </w:p>
+        <w:p>
+          <w:pPr>
+            <w:rPr>
+              <w:b/>
+              <w:bCs/>
+              <w:noProof/>
+            </w:rPr>
+          </w:pPr>
+          <w:r>
+            <w:rPr>
+              <w:b/>
+              <w:bCs/>
+              <w:noProof/>
+            </w:rPr>
+            <w:fldChar w:fldCharType="end"/>
+          </w:r>
+        </w:p>
+        <w:p>
+          <w:pPr>
+            <w:rPr>
+              <w:b/>
+              <w:bCs/>
+              <w:noProof/>
+            </w:rPr>
+          </w:pPr>
+        </w:p>
+        <w:p>
+          <w:pPr>
+            <w:rPr>
+              <w:b/>
+              <w:bCs/>
+              <w:noProof/>
+            </w:rPr>
+          </w:pPr>
+        </w:p>
+        <w:p>
+          <w:pPr>
+            <w:rPr>
+              <w:b/>
+              <w:bCs/>
+              <w:noProof/>
+            </w:rPr>
+          </w:pPr>
+        </w:p>
+        <w:p>
+          <w:pPr>
+            <w:rPr>
+              <w:b/>
+              <w:bCs/>
+              <w:noProof/>
+            </w:rPr>
+          </w:pPr>
+        </w:p>
+        <w:p>
+          <w:pPr>
+            <w:rPr>
+              <w:b/>
+              <w:bCs/>
+              <w:noProof/>
+            </w:rPr>
+          </w:pPr>
+        </w:p>
+        <w:p>
+          <w:pPr>
+            <w:rPr>
+              <w:b/>
+              <w:bCs/>
+              <w:noProof/>
+            </w:rPr>
+          </w:pPr>
+        </w:p>
+        <w:p>
+          <w:pPr>
+            <w:rPr>
+              <w:b/>
+              <w:bCs/>
+              <w:noProof/>
+            </w:rPr>
+          </w:pPr>
+        </w:p>
+        <w:p>
+          <w:pPr>
+            <w:rPr>
+              <w:b/>
+              <w:bCs/>
+              <w:noProof/>
+            </w:rPr>
+          </w:pPr>
+        </w:p>
+        <w:p>
+          <w:pPr>
+            <w:rPr>
+              <w:b/>
+              <w:bCs/>
+              <w:noProof/>
+            </w:rPr>
+          </w:pPr>
+        </w:p>
+        <w:p>
+          <w:pPr>
+            <w:rPr>
+              <w:b/>
+              <w:bCs/>
+              <w:noProof/>
+            </w:rPr>
+          </w:pPr>
+        </w:p>
+        <w:p>
+          <w:pPr>
+            <w:rPr>
+              <w:b/>
+              <w:bCs/>
+              <w:noProof/>
+            </w:rPr>
+          </w:pPr>
+        </w:p>
+        <w:p>
+          <w:pPr>
+            <w:rPr>
+              <w:b/>
+              <w:bCs/>
+              <w:noProof/>
+            </w:rPr>
+          </w:pPr>
+        </w:p>
+        <w:p>
+          <w:pPr>
+            <w:rPr>
+              <w:b/>
+              <w:bCs/>
+              <w:noProof/>
+            </w:rPr>
+          </w:pPr>
+        </w:p>
+        <w:p>
+          <w:pPr>
+            <w:rPr>
+              <w:b/>
+              <w:bCs/>
+              <w:noProof/>
+            </w:rPr>
+          </w:pPr>
+        </w:p>
+        <w:p>
+          <w:pPr>
+            <w:rPr>
+              <w:b/>
+              <w:bCs/>
+              <w:noProof/>
+            </w:rPr>
+          </w:pPr>
+        </w:p>
+        <w:p>
+          <w:pPr>
+            <w:rPr>
+              <w:b/>
+              <w:bCs/>
+              <w:noProof/>
+            </w:rPr>
+          </w:pPr>
+        </w:p>
+        <w:p>
+          <w:pPr>
+            <w:rPr>
+              <w:b/>
+              <w:bCs/>
+              <w:noProof/>
+            </w:rPr>
+          </w:pPr>
+        </w:p>
+        <w:p>
+          <w:pPr>
+            <w:rPr>
+              <w:b/>
+              <w:bCs/>
+              <w:noProof/>
+            </w:rPr>
+          </w:pPr>
+        </w:p>
+        <w:p>
+          <w:pPr>
+            <w:rPr>
+              <w:b/>
+              <w:bCs/>
+              <w:noProof/>
+            </w:rPr>
+          </w:pPr>
+        </w:p>
+        <w:p>
+          <w:pPr>
+            <w:rPr>
+              <w:b/>
+              <w:bCs/>
+              <w:noProof/>
+            </w:rPr>
+          </w:pPr>
+        </w:p>
+        <w:p/>
+      </w:sdtContent>
+    </w:sdt>
     <w:p>
       <w:pPr>
         <w:pStyle w:val="Heading1"/>
       </w:pPr>
-      <w:r>
+      <w:bookmarkStart w:id="1" w:name="_Toc417030516"/>
+      <w:bookmarkStart w:id="2" w:name="_GoBack"/>
+      <w:bookmarkEnd w:id="2"/>
+      <w:r>
+        <w:lastRenderedPageBreak/>
         <w:t>General Knowledge</w:t>
       </w:r>
-    </w:p>
-    <w:p>
-      <w:r>
-        <w:t xml:space="preserve">Since Selenium IDE performs system test from the client side, it is important to have a clear understanding of what changes in the systems will affects the regression testing. Also, since is script base, if the sequence of the test gets affected then it will result in failing the test </w:t>
+      <w:bookmarkEnd w:id="1"/>
+    </w:p>
+    <w:p>
+      <w:r>
+        <w:t>Since Selenium IDE performs system test from the client side, it is important to have a clear understanding of what changes in the systems will affects the regression testing. Also, since is script base, if the sequence of the test gets affected then it will re</w:t>
+      </w:r>
+      <w:r>
+        <w:t xml:space="preserve">sult in failing the test </w:t>
       </w:r>
       <w:proofErr w:type="gramStart"/>
       <w:r>
@@ -919,7 +1782,10 @@
       </w:r>
       <w:proofErr w:type="gramEnd"/>
       <w:r>
-        <w:t xml:space="preserve"> For example, if ids are changed on the HTML views or new alerts shown, this will impact the scripting </w:t>
+        <w:t xml:space="preserve"> For</w:t>
+      </w:r>
+      <w:r>
+        <w:t xml:space="preserve"> example, if ids are changed on the HTML views or new alerts shown, this will impact the scripting </w:t>
       </w:r>
       <w:r>
         <w:t xml:space="preserve">because the alert is </w:t>
@@ -966,9 +1832,11 @@
       <w:pPr>
         <w:pStyle w:val="Heading1"/>
       </w:pPr>
+      <w:bookmarkStart w:id="3" w:name="_Toc417030517"/>
       <w:r>
         <w:t>Backing up before every test</w:t>
       </w:r>
+      <w:bookmarkEnd w:id="3"/>
     </w:p>
     <w:p>
       <w:pPr>
@@ -1181,7 +2049,7 @@
                     </pic:cNvPicPr>
                   </pic:nvPicPr>
                   <pic:blipFill>
-                    <a:blip r:embed="rId6">
+                    <a:blip r:embed="rId7">
                       <a:extLst>
                         <a:ext uri="{28A0092B-C50C-407E-A947-70E740481C1C}">
                           <a14:useLocalDpi xmlns:a14="http://schemas.microsoft.com/office/drawing/2010/main" val="0"/>
@@ -1217,9 +2085,11 @@
       <w:pPr>
         <w:pStyle w:val="Heading1"/>
       </w:pPr>
+      <w:bookmarkStart w:id="4" w:name="_Toc417030518"/>
       <w:r>
         <w:t>General Info about Student Actor Test Cases</w:t>
       </w:r>
+      <w:bookmarkEnd w:id="4"/>
     </w:p>
     <w:p>
       <w:pPr>
@@ -1312,9 +2182,11 @@
       <w:pPr>
         <w:pStyle w:val="Heading1"/>
       </w:pPr>
+      <w:bookmarkStart w:id="5" w:name="_Toc417030519"/>
       <w:r>
         <w:t>After running the test</w:t>
       </w:r>
+      <w:bookmarkEnd w:id="5"/>
     </w:p>
     <w:p>
       <w:pPr>
@@ -1446,7 +2318,7 @@
                     </pic:cNvPicPr>
                   </pic:nvPicPr>
                   <pic:blipFill>
-                    <a:blip r:embed="rId7">
+                    <a:blip r:embed="rId8">
                       <a:extLst>
                         <a:ext uri="{28A0092B-C50C-407E-A947-70E740481C1C}">
                           <a14:useLocalDpi xmlns:a14="http://schemas.microsoft.com/office/drawing/2010/main" val="0"/>
@@ -1487,12 +2359,14 @@
       <w:pPr>
         <w:pStyle w:val="Heading1"/>
       </w:pPr>
+      <w:bookmarkStart w:id="6" w:name="_Toc417030520"/>
       <w:r>
         <w:t xml:space="preserve">Common </w:t>
       </w:r>
       <w:r>
         <w:t>Tests Failures</w:t>
       </w:r>
+      <w:bookmarkEnd w:id="6"/>
     </w:p>
     <w:p>
       <w:pPr>
@@ -1581,15 +2455,11 @@
       <w:pPr>
         <w:pStyle w:val="Heading1"/>
       </w:pPr>
-      <w:r>
-        <w:t xml:space="preserve">Common </w:t>
-      </w:r>
-      <w:r>
-        <w:t>Solution to Test</w:t>
-      </w:r>
-      <w:r>
-        <w:t xml:space="preserve"> Failures</w:t>
-      </w:r>
+      <w:bookmarkStart w:id="7" w:name="_Toc417030521"/>
+      <w:r>
+        <w:t>Common Solution to Test Failures</w:t>
+      </w:r>
+      <w:bookmarkEnd w:id="7"/>
     </w:p>
     <w:p>
       <w:pPr>
@@ -1619,24 +2489,12 @@
       <w:r>
         <w:t xml:space="preserve">Log out of google by going to </w:t>
       </w:r>
-      <w:hyperlink r:id="rId8" w:history="1">
+      <w:hyperlink r:id="rId9" w:history="1">
         <w:r>
           <w:rPr>
             <w:rStyle w:val="Hyperlink"/>
           </w:rPr>
-          <w:t>https://accounts.googl</w:t>
-        </w:r>
-        <w:r>
-          <w:rPr>
-            <w:rStyle w:val="Hyperlink"/>
-          </w:rPr>
-          <w:t>e</w:t>
-        </w:r>
-        <w:r>
-          <w:rPr>
-            <w:rStyle w:val="Hyperlink"/>
-          </w:rPr>
-          <w:t>.com</w:t>
+          <w:t>https://accounts.google.com</w:t>
         </w:r>
       </w:hyperlink>
       <w:r>
@@ -1654,7 +2512,7 @@
       <w:r>
         <w:t xml:space="preserve">Log out of google by going to </w:t>
       </w:r>
-      <w:hyperlink r:id="rId9" w:history="1">
+      <w:hyperlink r:id="rId10" w:history="1">
         <w:r>
           <w:rPr>
             <w:rStyle w:val="Hyperlink"/>
@@ -1761,9 +2619,11 @@
       <w:pPr>
         <w:pStyle w:val="Heading1"/>
       </w:pPr>
+      <w:bookmarkStart w:id="8" w:name="_Toc417030522"/>
       <w:r>
         <w:t>Selenium IDE</w:t>
       </w:r>
+      <w:bookmarkEnd w:id="8"/>
     </w:p>
     <w:p/>
     <w:p>
@@ -1795,7 +2655,7 @@
                     </pic:cNvPicPr>
                   </pic:nvPicPr>
                   <pic:blipFill>
-                    <a:blip r:embed="rId10">
+                    <a:blip r:embed="rId11">
                       <a:extLst>
                         <a:ext uri="{28A0092B-C50C-407E-A947-70E740481C1C}">
                           <a14:useLocalDpi xmlns:a14="http://schemas.microsoft.com/office/drawing/2010/main" val="0"/>
@@ -1857,7 +2717,7 @@
                     </pic:cNvPicPr>
                   </pic:nvPicPr>
                   <pic:blipFill>
-                    <a:blip r:embed="rId11">
+                    <a:blip r:embed="rId12">
                       <a:extLst>
                         <a:ext uri="{28A0092B-C50C-407E-A947-70E740481C1C}">
                           <a14:useLocalDpi xmlns:a14="http://schemas.microsoft.com/office/drawing/2010/main" val="0"/>
@@ -1958,7 +2818,7 @@
                     </pic:cNvPicPr>
                   </pic:nvPicPr>
                   <pic:blipFill>
-                    <a:blip r:embed="rId12">
+                    <a:blip r:embed="rId13">
                       <a:extLst>
                         <a:ext uri="{28A0092B-C50C-407E-A947-70E740481C1C}">
                           <a14:useLocalDpi xmlns:a14="http://schemas.microsoft.com/office/drawing/2010/main" val="0"/>
@@ -2085,7 +2945,7 @@
                     <pic:cNvPicPr/>
                   </pic:nvPicPr>
                   <pic:blipFill>
-                    <a:blip r:embed="rId13"/>
+                    <a:blip r:embed="rId14"/>
                     <a:stretch>
                       <a:fillRect/>
                     </a:stretch>
@@ -2120,17 +2980,26 @@
       <w:pPr>
         <w:pStyle w:val="Heading1"/>
       </w:pPr>
+      <w:bookmarkStart w:id="9" w:name="_Toc417030523"/>
       <w:r>
         <w:t>Conclusions</w:t>
       </w:r>
+      <w:bookmarkEnd w:id="9"/>
     </w:p>
     <w:p/>
     <w:p>
       <w:r>
-        <w:t>Remember that this was developed by the Student actor and even though it was just for the Student it involved some interaction with the Employer actor.</w:t>
-      </w:r>
-      <w:bookmarkStart w:id="0" w:name="_GoBack"/>
-      <w:bookmarkEnd w:id="0"/>
+        <w:t xml:space="preserve">Remember that this was developed </w:t>
+      </w:r>
+      <w:r>
+        <w:t>for</w:t>
+      </w:r>
+      <w:r>
+        <w:t xml:space="preserve"> the Student actor and even though it was just for the Student it involved some interaction with the Employer actor.</w:t>
+      </w:r>
+      <w:r>
+        <w:t xml:space="preserve"> Any changes in the behavior of the interface of any tested page i.e. throwing alerts, or changing html ids, will result in some tests failing, therefore the script must be updated. You will quickly notice that you need to correct the appropriate script once you start doing regression testing.  </w:t>
+      </w:r>
     </w:p>
     <w:p>
       <w:pPr>
@@ -3780,7 +4649,7 @@
     <w:lsdException w:name="Body Text Indent 2" w:semiHidden="1" w:unhideWhenUsed="1"/>
     <w:lsdException w:name="Body Text Indent 3" w:semiHidden="1" w:unhideWhenUsed="1"/>
     <w:lsdException w:name="Block Text" w:semiHidden="1" w:unhideWhenUsed="1"/>
-    <w:lsdException w:name="Hyperlink" w:semiHidden="1" w:uiPriority="0" w:unhideWhenUsed="1"/>
+    <w:lsdException w:name="Hyperlink" w:semiHidden="1" w:unhideWhenUsed="1"/>
     <w:lsdException w:name="FollowedHyperlink" w:semiHidden="1" w:unhideWhenUsed="1"/>
     <w:lsdException w:name="Strong" w:uiPriority="22" w:qFormat="1"/>
     <w:lsdException w:name="Emphasis" w:uiPriority="20" w:qFormat="1"/>
@@ -4531,6 +5400,7 @@
   <w:style w:type="character" w:styleId="Hyperlink">
     <w:name w:val="Hyperlink"/>
     <w:basedOn w:val="DefaultParagraphFont"/>
+    <w:uiPriority w:val="99"/>
     <w:unhideWhenUsed/>
     <w:rPr>
       <w:color w:val="4FB8C1" w:themeColor="text2" w:themeTint="99"/>
@@ -4687,6 +5557,37 @@
     <w:pPr>
       <w:ind w:left="720"/>
       <w:contextualSpacing/>
+    </w:pPr>
+  </w:style>
+  <w:style w:type="paragraph" w:styleId="TOCHeading">
+    <w:name w:val="TOC Heading"/>
+    <w:basedOn w:val="Heading1"/>
+    <w:next w:val="Normal"/>
+    <w:uiPriority w:val="39"/>
+    <w:unhideWhenUsed/>
+    <w:qFormat/>
+    <w:rsid w:val="00A12133"/>
+    <w:pPr>
+      <w:spacing w:before="240" w:after="0" w:line="259" w:lineRule="auto"/>
+      <w:outlineLvl w:val="9"/>
+    </w:pPr>
+    <w:rPr>
+      <w:color w:val="830F0E" w:themeColor="accent1" w:themeShade="BF"/>
+      <w:sz w:val="32"/>
+      <w:szCs w:val="32"/>
+      <w:lang w:eastAsia="en-US"/>
+    </w:rPr>
+  </w:style>
+  <w:style w:type="paragraph" w:styleId="TOC1">
+    <w:name w:val="toc 1"/>
+    <w:basedOn w:val="Normal"/>
+    <w:next w:val="Normal"/>
+    <w:autoRedefine/>
+    <w:uiPriority w:val="39"/>
+    <w:unhideWhenUsed/>
+    <w:rsid w:val="00A12133"/>
+    <w:pPr>
+      <w:spacing w:after="100"/>
     </w:pPr>
   </w:style>
 </w:styles>
@@ -4967,10 +5868,22 @@
 </FormTemplates>
 </file>
 
+<file path=customXml/item2.xml><?xml version="1.0" encoding="utf-8"?>
+<b:Sources xmlns:b="http://schemas.openxmlformats.org/officeDocument/2006/bibliography" xmlns="http://schemas.openxmlformats.org/officeDocument/2006/bibliography" SelectedStyle="\APASixthEditionOfficeOnline.xsl" StyleName="APA" Version="6"/>
+</file>
+
 <file path=customXml/itemProps1.xml><?xml version="1.0" encoding="utf-8"?>
 <ds:datastoreItem xmlns:ds="http://schemas.openxmlformats.org/officeDocument/2006/customXml" ds:itemID="{F8D527A9-858A-4DE6-85D1-2C4E15415FCB}">
   <ds:schemaRefs>
     <ds:schemaRef ds:uri="http://schemas.microsoft.com/sharepoint/v3/contenttype/forms"/>
   </ds:schemaRefs>
 </ds:datastoreItem>
+</file>
+
+<file path=customXml/itemProps2.xml><?xml version="1.0" encoding="utf-8"?>
+<ds:datastoreItem xmlns:ds="http://schemas.openxmlformats.org/officeDocument/2006/customXml" ds:itemID="{E61E1FA6-6DA9-4D6E-A0C3-2E1F9617F331}">
+  <ds:schemaRefs>
+    <ds:schemaRef ds:uri="http://schemas.openxmlformats.org/officeDocument/2006/bibliography"/>
+  </ds:schemaRefs>
+</ds:datastoreItem>
 </file>
</xml_diff>